<commit_message>
Arrumando repositório para apresentação.
</commit_message>
<xml_diff>
--- a/Aula07/Lista2.docx
+++ b/Aula07/Lista2.docx
@@ -4094,19 +4094,7 @@
         <w:rPr>
           <w:color w:val="FF0000"/>
         </w:rPr>
-        <w:t>K</w:t>
-      </w:r>
-      <w:r>
-        <w:rPr>
-          <w:color w:val="FF0000"/>
-        </w:rPr>
-        <w:t>2</w:t>
-      </w:r>
-      <w:r>
-        <w:rPr>
-          <w:color w:val="FF0000"/>
-        </w:rPr>
-        <w:t xml:space="preserve"> = </w:t>
+        <w:t xml:space="preserve">K2 = </w:t>
       </w:r>
       <m:oMath>
         <m:f>
@@ -4161,14 +4149,7 @@
                 <w:rFonts w:ascii="Cambria Math" w:hAnsi="Cambria Math"/>
                 <w:color w:val="FF0000"/>
               </w:rPr>
-              <m:t>1,</m:t>
-            </m:r>
-            <m:r>
-              <w:rPr>
-                <w:rFonts w:ascii="Cambria Math" w:hAnsi="Cambria Math"/>
-                <w:color w:val="FF0000"/>
-              </w:rPr>
-              <m:t>5-1,2</m:t>
+              <m:t>1,5-1,2</m:t>
             </m:r>
           </m:num>
           <m:den>
@@ -4204,14 +4185,7 @@
                 <w:rFonts w:ascii="Cambria Math" w:hAnsi="Cambria Math"/>
                 <w:color w:val="FF0000"/>
               </w:rPr>
-              <m:t>-</m:t>
-            </m:r>
-            <m:r>
-              <w:rPr>
-                <w:rFonts w:ascii="Cambria Math" w:hAnsi="Cambria Math"/>
-                <w:color w:val="FF0000"/>
-              </w:rPr>
-              <m:t>3</m:t>
+              <m:t>-3</m:t>
             </m:r>
           </m:num>
           <m:den>
@@ -4237,13 +4211,7 @@
         <w:rPr>
           <w:color w:val="FF0000"/>
         </w:rPr>
-        <w:t>Z = 0</w:t>
-      </w:r>
-      <w:r>
-        <w:rPr>
-          <w:color w:val="FF0000"/>
-        </w:rPr>
-        <w:t>,5</w:t>
+        <w:t>Z = 0,5</w:t>
       </w:r>
     </w:p>
     <w:p>
@@ -4266,19 +4234,7 @@
         <w:rPr>
           <w:color w:val="FF0000"/>
         </w:rPr>
-        <w:t>K</w:t>
-      </w:r>
-      <w:r>
-        <w:rPr>
-          <w:color w:val="FF0000"/>
-        </w:rPr>
-        <w:t>3</w:t>
-      </w:r>
-      <w:r>
-        <w:rPr>
-          <w:color w:val="FF0000"/>
-        </w:rPr>
-        <w:t xml:space="preserve"> = </w:t>
+        <w:t xml:space="preserve">K3 = </w:t>
       </w:r>
       <m:oMath>
         <m:f>
@@ -4306,21 +4262,7 @@
                 <w:rFonts w:ascii="Cambria Math" w:hAnsi="Cambria Math"/>
                 <w:color w:val="FF0000"/>
               </w:rPr>
-              <m:t>z(z-0,</m:t>
-            </m:r>
-            <m:r>
-              <w:rPr>
-                <w:rFonts w:ascii="Cambria Math" w:hAnsi="Cambria Math"/>
-                <w:color w:val="FF0000"/>
-              </w:rPr>
-              <m:t>5</m:t>
-            </m:r>
-            <m:r>
-              <w:rPr>
-                <w:rFonts w:ascii="Cambria Math" w:hAnsi="Cambria Math"/>
-                <w:color w:val="FF0000"/>
-              </w:rPr>
-              <m:t>)</m:t>
+              <m:t>z(z-0,5)</m:t>
             </m:r>
           </m:den>
         </m:f>
@@ -4347,14 +4289,7 @@
                 <w:rFonts w:ascii="Cambria Math" w:hAnsi="Cambria Math"/>
                 <w:color w:val="FF0000"/>
               </w:rPr>
-              <m:t>2,7</m:t>
-            </m:r>
-            <m:r>
-              <w:rPr>
-                <w:rFonts w:ascii="Cambria Math" w:hAnsi="Cambria Math"/>
-                <w:color w:val="FF0000"/>
-              </w:rPr>
-              <m:t>-1,2</m:t>
+              <m:t>2,7-1,2</m:t>
             </m:r>
           </m:num>
           <m:den>
@@ -4416,13 +4351,7 @@
         <w:rPr>
           <w:color w:val="FF0000"/>
         </w:rPr>
-        <w:t>Z = 0</w:t>
-      </w:r>
-      <w:r>
-        <w:rPr>
-          <w:color w:val="FF0000"/>
-        </w:rPr>
-        <w:t>,9</w:t>
+        <w:t>Z = 0,9</w:t>
       </w:r>
     </w:p>
     <w:p>
@@ -4501,14 +4430,7 @@
               <w:rFonts w:ascii="Cambria Math" w:hAnsi="Cambria Math"/>
               <w:color w:val="FF0000"/>
             </w:rPr>
-            <m:t xml:space="preserve">= </m:t>
-          </m:r>
-          <m:r>
-            <w:rPr>
-              <w:rFonts w:ascii="Cambria Math" w:hAnsi="Cambria Math"/>
-              <w:color w:val="FF0000"/>
-            </w:rPr>
-            <m:t>-</m:t>
+            <m:t>= -</m:t>
           </m:r>
           <m:f>
             <m:fPr>
@@ -4544,14 +4466,7 @@
               <w:rFonts w:ascii="Cambria Math" w:hAnsi="Cambria Math"/>
               <w:color w:val="FF0000"/>
             </w:rPr>
-            <m:t>+</m:t>
-          </m:r>
-          <m:r>
-            <w:rPr>
-              <w:rFonts w:ascii="Cambria Math" w:hAnsi="Cambria Math"/>
-              <w:color w:val="FF0000"/>
-            </w:rPr>
-            <m:t xml:space="preserve"> </m:t>
+            <m:t xml:space="preserve">+ </m:t>
           </m:r>
           <m:f>
             <m:fPr>
@@ -4659,14 +4574,7 @@
               <w:rFonts w:ascii="Cambria Math" w:hAnsi="Cambria Math"/>
               <w:color w:val="FF0000"/>
             </w:rPr>
-            <m:t>H(z)</m:t>
-          </m:r>
-          <m:r>
-            <w:rPr>
-              <w:rFonts w:ascii="Cambria Math" w:hAnsi="Cambria Math"/>
-              <w:color w:val="FF0000"/>
-            </w:rPr>
-            <m:t>= -</m:t>
+            <m:t>H(z)= -</m:t>
           </m:r>
           <m:f>
             <m:fPr>
@@ -4720,14 +4628,7 @@
                   <w:rFonts w:ascii="Cambria Math" w:hAnsi="Cambria Math"/>
                   <w:color w:val="FF0000"/>
                 </w:rPr>
-                <m:t>3</m:t>
-              </m:r>
-              <m:r>
-                <w:rPr>
-                  <w:rFonts w:ascii="Cambria Math" w:hAnsi="Cambria Math"/>
-                  <w:color w:val="FF0000"/>
-                </w:rPr>
-                <m:t>z</m:t>
+                <m:t>3z</m:t>
               </m:r>
             </m:num>
             <m:den>
@@ -4783,14 +4684,7 @@
                   <w:rFonts w:ascii="Cambria Math" w:hAnsi="Cambria Math"/>
                   <w:color w:val="FF0000"/>
                 </w:rPr>
-                <m:t>5</m:t>
-              </m:r>
-              <m:r>
-                <w:rPr>
-                  <w:rFonts w:ascii="Cambria Math" w:hAnsi="Cambria Math"/>
-                  <w:color w:val="FF0000"/>
-                </w:rPr>
-                <m:t>z</m:t>
+                <m:t>5z</m:t>
               </m:r>
             </m:num>
             <m:den>
@@ -5053,14 +4947,7 @@
                   <w:rFonts w:ascii="Cambria Math" w:hAnsi="Cambria Math"/>
                   <w:color w:val="FF0000"/>
                 </w:rPr>
-                <m:t>0,</m:t>
-              </m:r>
-              <m:r>
-                <w:rPr>
-                  <w:rFonts w:ascii="Cambria Math" w:hAnsi="Cambria Math"/>
-                  <w:color w:val="FF0000"/>
-                </w:rPr>
-                <m:t>9</m:t>
+                <m:t>0,9</m:t>
               </m:r>
             </m:e>
             <m:sup>
@@ -5078,14 +4965,7 @@
               <w:rFonts w:ascii="Cambria Math" w:hAnsi="Cambria Math"/>
               <w:color w:val="FF0000"/>
             </w:rPr>
-            <m:t>u(n</m:t>
-          </m:r>
-          <m:r>
-            <w:rPr>
-              <w:rFonts w:ascii="Cambria Math" w:hAnsi="Cambria Math"/>
-              <w:color w:val="FF0000"/>
-            </w:rPr>
-            <m:t>)</m:t>
+            <m:t>u(n)</m:t>
           </m:r>
         </m:oMath>
       </m:oMathPara>
@@ -5103,11 +4983,13 @@
         <w:pStyle w:val="ListParagraph"/>
         <w:rPr>
           <w:rFonts w:eastAsiaTheme="minorEastAsia"/>
+          <w:lang w:val="pt-BR"/>
         </w:rPr>
       </w:pPr>
       <w:r>
         <w:rPr>
           <w:rFonts w:eastAsiaTheme="minorEastAsia"/>
+          <w:lang w:val="pt-BR"/>
         </w:rPr>
         <w:t>b)</w:t>
       </w:r>
@@ -5139,6 +5021,7 @@
         <m:r>
           <w:rPr>
             <w:rFonts w:ascii="Cambria Math" w:eastAsiaTheme="minorEastAsia" w:hAnsi="Cambria Math"/>
+            <w:lang w:val="pt-BR"/>
           </w:rPr>
           <m:t xml:space="preserve">= </m:t>
         </m:r>
@@ -5163,8 +5046,35 @@
             <m:r>
               <w:rPr>
                 <w:rFonts w:ascii="Cambria Math" w:eastAsiaTheme="minorEastAsia" w:hAnsi="Cambria Math"/>
-              </w:rPr>
-              <m:t>(z-0,9)(z-1,2)</m:t>
+                <w:lang w:val="pt-BR"/>
+              </w:rPr>
+              <m:t>(</m:t>
+            </m:r>
+            <m:r>
+              <w:rPr>
+                <w:rFonts w:ascii="Cambria Math" w:eastAsiaTheme="minorEastAsia" w:hAnsi="Cambria Math"/>
+              </w:rPr>
+              <m:t>z</m:t>
+            </m:r>
+            <m:r>
+              <w:rPr>
+                <w:rFonts w:ascii="Cambria Math" w:eastAsiaTheme="minorEastAsia" w:hAnsi="Cambria Math"/>
+                <w:lang w:val="pt-BR"/>
+              </w:rPr>
+              <m:t>-0,9)(</m:t>
+            </m:r>
+            <m:r>
+              <w:rPr>
+                <w:rFonts w:ascii="Cambria Math" w:eastAsiaTheme="minorEastAsia" w:hAnsi="Cambria Math"/>
+              </w:rPr>
+              <m:t>z</m:t>
+            </m:r>
+            <m:r>
+              <w:rPr>
+                <w:rFonts w:ascii="Cambria Math" w:eastAsiaTheme="minorEastAsia" w:hAnsi="Cambria Math"/>
+                <w:lang w:val="pt-BR"/>
+              </w:rPr>
+              <m:t>-1,2)</m:t>
             </m:r>
           </m:den>
         </m:f>
@@ -6020,42 +5930,7 @@
                 <w:rFonts w:ascii="Cambria Math" w:hAnsi="Cambria Math"/>
                 <w:color w:val="FF0000"/>
               </w:rPr>
-              <m:t>0,9</m:t>
-            </m:r>
-            <m:r>
-              <w:rPr>
-                <w:rFonts w:ascii="Cambria Math" w:hAnsi="Cambria Math"/>
-                <w:color w:val="FF0000"/>
-              </w:rPr>
-              <m:t>(</m:t>
-            </m:r>
-            <m:r>
-              <w:rPr>
-                <w:rFonts w:ascii="Cambria Math" w:hAnsi="Cambria Math"/>
-                <w:color w:val="FF0000"/>
-              </w:rPr>
-              <m:t>0,9</m:t>
-            </m:r>
-            <m:r>
-              <w:rPr>
-                <w:rFonts w:ascii="Cambria Math" w:hAnsi="Cambria Math"/>
-                <w:color w:val="FF0000"/>
-              </w:rPr>
-              <m:t>-</m:t>
-            </m:r>
-            <m:r>
-              <w:rPr>
-                <w:rFonts w:ascii="Cambria Math" w:hAnsi="Cambria Math"/>
-                <w:color w:val="FF0000"/>
-              </w:rPr>
-              <m:t>1,2</m:t>
-            </m:r>
-            <m:r>
-              <w:rPr>
-                <w:rFonts w:ascii="Cambria Math" w:hAnsi="Cambria Math"/>
-                <w:color w:val="FF0000"/>
-              </w:rPr>
-              <m:t>)</m:t>
+              <m:t>0,9(0,9-1,2)</m:t>
             </m:r>
           </m:den>
         </m:f>
@@ -6064,14 +5939,7 @@
             <w:rFonts w:ascii="Cambria Math" w:hAnsi="Cambria Math"/>
             <w:color w:val="FF0000"/>
           </w:rPr>
-          <m:t xml:space="preserve">= </m:t>
-        </m:r>
-        <m:r>
-          <w:rPr>
-            <w:rFonts w:ascii="Cambria Math" w:hAnsi="Cambria Math"/>
-            <w:color w:val="FF0000"/>
-          </w:rPr>
-          <m:t>-</m:t>
+          <m:t>= -</m:t>
         </m:r>
         <m:f>
           <m:fPr>
@@ -6098,14 +5966,7 @@
                 <w:rFonts w:ascii="Cambria Math" w:hAnsi="Cambria Math"/>
                 <w:color w:val="FF0000"/>
               </w:rPr>
-              <m:t>0</m:t>
-            </m:r>
-            <m:r>
-              <w:rPr>
-                <w:rFonts w:ascii="Cambria Math" w:hAnsi="Cambria Math"/>
-                <w:color w:val="FF0000"/>
-              </w:rPr>
-              <m:t>,3</m:t>
+              <m:t>0,3</m:t>
             </m:r>
           </m:den>
         </m:f>
@@ -6122,13 +5983,7 @@
         <w:rPr>
           <w:color w:val="FF0000"/>
         </w:rPr>
-        <w:t>Z = 0</w:t>
-      </w:r>
-      <w:r>
-        <w:rPr>
-          <w:color w:val="FF0000"/>
-        </w:rPr>
-        <w:t>,9</w:t>
+        <w:t>Z = 0,9</w:t>
       </w:r>
     </w:p>
     <w:p>
@@ -6191,42 +6046,7 @@
                 <w:rFonts w:ascii="Cambria Math" w:hAnsi="Cambria Math"/>
                 <w:color w:val="FF0000"/>
               </w:rPr>
-              <m:t>1,2</m:t>
-            </m:r>
-            <m:r>
-              <w:rPr>
-                <w:rFonts w:ascii="Cambria Math" w:hAnsi="Cambria Math"/>
-                <w:color w:val="FF0000"/>
-              </w:rPr>
-              <m:t>(</m:t>
-            </m:r>
-            <m:r>
-              <w:rPr>
-                <w:rFonts w:ascii="Cambria Math" w:hAnsi="Cambria Math"/>
-                <w:color w:val="FF0000"/>
-              </w:rPr>
-              <m:t>1,2</m:t>
-            </m:r>
-            <m:r>
-              <w:rPr>
-                <w:rFonts w:ascii="Cambria Math" w:hAnsi="Cambria Math"/>
-                <w:color w:val="FF0000"/>
-              </w:rPr>
-              <m:t>-</m:t>
-            </m:r>
-            <m:r>
-              <w:rPr>
-                <w:rFonts w:ascii="Cambria Math" w:hAnsi="Cambria Math"/>
-                <w:color w:val="FF0000"/>
-              </w:rPr>
-              <m:t>0,9</m:t>
-            </m:r>
-            <m:r>
-              <w:rPr>
-                <w:rFonts w:ascii="Cambria Math" w:hAnsi="Cambria Math"/>
-                <w:color w:val="FF0000"/>
-              </w:rPr>
-              <m:t>)</m:t>
+              <m:t>1,2(1,2-0,9)</m:t>
             </m:r>
           </m:den>
         </m:f>
@@ -6343,15 +6163,7 @@
               <w:color w:val="FF0000"/>
               <w:lang w:val="pt-BR"/>
             </w:rPr>
-            <m:t>=</m:t>
-          </m:r>
-          <m:r>
-            <w:rPr>
-              <w:rFonts w:ascii="Cambria Math" w:hAnsi="Cambria Math"/>
-              <w:color w:val="FF0000"/>
-              <w:lang w:val="pt-BR"/>
-            </w:rPr>
-            <m:t>-</m:t>
+            <m:t>=-</m:t>
           </m:r>
           <m:f>
             <m:fPr>
@@ -6381,15 +6193,7 @@
                   <w:color w:val="FF0000"/>
                   <w:lang w:val="pt-BR"/>
                 </w:rPr>
-                <m:t>0,3</m:t>
-              </m:r>
-              <m:r>
-                <w:rPr>
-                  <w:rFonts w:ascii="Cambria Math" w:hAnsi="Cambria Math"/>
-                  <w:color w:val="FF0000"/>
-                  <w:lang w:val="pt-BR"/>
-                </w:rPr>
-                <m:t>(z-0,9)</m:t>
+                <m:t>0,3(z-0,9)</m:t>
               </m:r>
             </m:den>
           </m:f>
@@ -6429,187 +6233,7 @@
                   <w:color w:val="FF0000"/>
                   <w:lang w:val="pt-BR"/>
                 </w:rPr>
-                <m:t>0,3</m:t>
-              </m:r>
-              <m:r>
-                <w:rPr>
-                  <w:rFonts w:ascii="Cambria Math" w:hAnsi="Cambria Math"/>
-                  <w:color w:val="FF0000"/>
-                  <w:lang w:val="pt-BR"/>
-                </w:rPr>
-                <m:t>(z-1,2)</m:t>
-              </m:r>
-            </m:den>
-          </m:f>
-        </m:oMath>
-      </m:oMathPara>
-    </w:p>
-    <w:p>
-      <w:pPr>
-        <w:tabs>
-          <w:tab w:val="left" w:pos="2190"/>
-        </w:tabs>
-        <w:ind w:left="720"/>
-        <w:rPr>
-          <w:rFonts w:eastAsiaTheme="minorEastAsia"/>
-          <w:color w:val="FF0000"/>
-          <w:lang w:val="pt-BR"/>
-        </w:rPr>
-      </w:pPr>
-      <m:oMathPara>
-        <m:oMathParaPr>
-          <m:jc m:val="left"/>
-        </m:oMathParaPr>
-        <m:oMath>
-          <m:r>
-            <w:rPr>
-              <w:rFonts w:ascii="Cambria Math" w:hAnsi="Cambria Math"/>
-              <w:color w:val="FF0000"/>
-              <w:lang w:val="pt-BR"/>
-            </w:rPr>
-            <m:t>H(z)</m:t>
-          </m:r>
-          <m:r>
-            <w:rPr>
-              <w:rFonts w:ascii="Cambria Math" w:hAnsi="Cambria Math"/>
-              <w:color w:val="FF0000"/>
-              <w:lang w:val="pt-BR"/>
-            </w:rPr>
-            <m:t>=-</m:t>
-          </m:r>
-          <m:f>
-            <m:fPr>
-              <m:ctrlPr>
-                <w:rPr>
-                  <w:rFonts w:ascii="Cambria Math" w:hAnsi="Cambria Math"/>
-                  <w:i/>
-                  <w:color w:val="FF0000"/>
-                  <w:lang w:val="pt-BR"/>
-                </w:rPr>
-              </m:ctrlPr>
-            </m:fPr>
-            <m:num>
-              <m:r>
-                <w:rPr>
-                  <w:rFonts w:ascii="Cambria Math" w:hAnsi="Cambria Math"/>
-                  <w:color w:val="FF0000"/>
-                  <w:lang w:val="pt-BR"/>
-                </w:rPr>
-                <m:t>1</m:t>
-              </m:r>
-            </m:num>
-            <m:den>
-              <m:r>
-                <w:rPr>
-                  <w:rFonts w:ascii="Cambria Math" w:hAnsi="Cambria Math"/>
-                  <w:color w:val="FF0000"/>
-                  <w:lang w:val="pt-BR"/>
-                </w:rPr>
-                <m:t>0,3</m:t>
-              </m:r>
-            </m:den>
-          </m:f>
-          <m:f>
-            <m:fPr>
-              <m:ctrlPr>
-                <w:rPr>
-                  <w:rFonts w:ascii="Cambria Math" w:hAnsi="Cambria Math"/>
-                  <w:i/>
-                  <w:color w:val="FF0000"/>
-                  <w:lang w:val="pt-BR"/>
-                </w:rPr>
-              </m:ctrlPr>
-            </m:fPr>
-            <m:num>
-              <m:r>
-                <w:rPr>
-                  <w:rFonts w:ascii="Cambria Math" w:hAnsi="Cambria Math"/>
-                  <w:color w:val="FF0000"/>
-                  <w:lang w:val="pt-BR"/>
-                </w:rPr>
-                <m:t>z</m:t>
-              </m:r>
-            </m:num>
-            <m:den>
-              <m:r>
-                <w:rPr>
-                  <w:rFonts w:ascii="Cambria Math" w:hAnsi="Cambria Math"/>
-                  <w:color w:val="FF0000"/>
-                  <w:lang w:val="pt-BR"/>
-                </w:rPr>
-                <m:t>(z-0,9)</m:t>
-              </m:r>
-            </m:den>
-          </m:f>
-          <m:r>
-            <w:rPr>
-              <w:rFonts w:ascii="Cambria Math" w:hAnsi="Cambria Math"/>
-              <w:color w:val="FF0000"/>
-              <w:lang w:val="pt-BR"/>
-            </w:rPr>
-            <m:t>+</m:t>
-          </m:r>
-          <m:f>
-            <m:fPr>
-              <m:ctrlPr>
-                <w:rPr>
-                  <w:rFonts w:ascii="Cambria Math" w:hAnsi="Cambria Math"/>
-                  <w:i/>
-                  <w:color w:val="FF0000"/>
-                  <w:lang w:val="pt-BR"/>
-                </w:rPr>
-              </m:ctrlPr>
-            </m:fPr>
-            <m:num>
-              <m:r>
-                <w:rPr>
-                  <w:rFonts w:ascii="Cambria Math" w:hAnsi="Cambria Math"/>
-                  <w:color w:val="FF0000"/>
-                  <w:lang w:val="pt-BR"/>
-                </w:rPr>
-                <m:t>1</m:t>
-              </m:r>
-            </m:num>
-            <m:den>
-              <m:r>
-                <w:rPr>
-                  <w:rFonts w:ascii="Cambria Math" w:hAnsi="Cambria Math"/>
-                  <w:color w:val="FF0000"/>
-                  <w:lang w:val="pt-BR"/>
-                </w:rPr>
-                <m:t>0,3</m:t>
-              </m:r>
-            </m:den>
-          </m:f>
-          <m:f>
-            <m:fPr>
-              <m:ctrlPr>
-                <w:rPr>
-                  <w:rFonts w:ascii="Cambria Math" w:hAnsi="Cambria Math"/>
-                  <w:i/>
-                  <w:color w:val="FF0000"/>
-                  <w:lang w:val="pt-BR"/>
-                </w:rPr>
-              </m:ctrlPr>
-            </m:fPr>
-            <m:num>
-              <m:r>
-                <w:rPr>
-                  <w:rFonts w:ascii="Cambria Math" w:hAnsi="Cambria Math"/>
-                  <w:color w:val="FF0000"/>
-                  <w:lang w:val="pt-BR"/>
-                </w:rPr>
-                <m:t>z</m:t>
-              </m:r>
-            </m:num>
-            <m:den>
-              <m:r>
-                <w:rPr>
-                  <w:rFonts w:ascii="Cambria Math" w:hAnsi="Cambria Math"/>
-                  <w:color w:val="FF0000"/>
-                  <w:lang w:val="pt-BR"/>
-                </w:rPr>
-                <m:t>(z-1,2)</m:t>
+                <m:t>0,3(z-1,2)</m:t>
               </m:r>
             </m:den>
           </m:f>
@@ -6673,6 +6297,170 @@
               </m:r>
             </m:den>
           </m:f>
+          <m:f>
+            <m:fPr>
+              <m:ctrlPr>
+                <w:rPr>
+                  <w:rFonts w:ascii="Cambria Math" w:hAnsi="Cambria Math"/>
+                  <w:i/>
+                  <w:color w:val="FF0000"/>
+                  <w:lang w:val="pt-BR"/>
+                </w:rPr>
+              </m:ctrlPr>
+            </m:fPr>
+            <m:num>
+              <m:r>
+                <w:rPr>
+                  <w:rFonts w:ascii="Cambria Math" w:hAnsi="Cambria Math"/>
+                  <w:color w:val="FF0000"/>
+                  <w:lang w:val="pt-BR"/>
+                </w:rPr>
+                <m:t>z</m:t>
+              </m:r>
+            </m:num>
+            <m:den>
+              <m:r>
+                <w:rPr>
+                  <w:rFonts w:ascii="Cambria Math" w:hAnsi="Cambria Math"/>
+                  <w:color w:val="FF0000"/>
+                  <w:lang w:val="pt-BR"/>
+                </w:rPr>
+                <m:t>(z-0,9)</m:t>
+              </m:r>
+            </m:den>
+          </m:f>
+          <m:r>
+            <w:rPr>
+              <w:rFonts w:ascii="Cambria Math" w:hAnsi="Cambria Math"/>
+              <w:color w:val="FF0000"/>
+              <w:lang w:val="pt-BR"/>
+            </w:rPr>
+            <m:t>+</m:t>
+          </m:r>
+          <m:f>
+            <m:fPr>
+              <m:ctrlPr>
+                <w:rPr>
+                  <w:rFonts w:ascii="Cambria Math" w:hAnsi="Cambria Math"/>
+                  <w:i/>
+                  <w:color w:val="FF0000"/>
+                  <w:lang w:val="pt-BR"/>
+                </w:rPr>
+              </m:ctrlPr>
+            </m:fPr>
+            <m:num>
+              <m:r>
+                <w:rPr>
+                  <w:rFonts w:ascii="Cambria Math" w:hAnsi="Cambria Math"/>
+                  <w:color w:val="FF0000"/>
+                  <w:lang w:val="pt-BR"/>
+                </w:rPr>
+                <m:t>1</m:t>
+              </m:r>
+            </m:num>
+            <m:den>
+              <m:r>
+                <w:rPr>
+                  <w:rFonts w:ascii="Cambria Math" w:hAnsi="Cambria Math"/>
+                  <w:color w:val="FF0000"/>
+                  <w:lang w:val="pt-BR"/>
+                </w:rPr>
+                <m:t>0,3</m:t>
+              </m:r>
+            </m:den>
+          </m:f>
+          <m:f>
+            <m:fPr>
+              <m:ctrlPr>
+                <w:rPr>
+                  <w:rFonts w:ascii="Cambria Math" w:hAnsi="Cambria Math"/>
+                  <w:i/>
+                  <w:color w:val="FF0000"/>
+                  <w:lang w:val="pt-BR"/>
+                </w:rPr>
+              </m:ctrlPr>
+            </m:fPr>
+            <m:num>
+              <m:r>
+                <w:rPr>
+                  <w:rFonts w:ascii="Cambria Math" w:hAnsi="Cambria Math"/>
+                  <w:color w:val="FF0000"/>
+                  <w:lang w:val="pt-BR"/>
+                </w:rPr>
+                <m:t>z</m:t>
+              </m:r>
+            </m:num>
+            <m:den>
+              <m:r>
+                <w:rPr>
+                  <w:rFonts w:ascii="Cambria Math" w:hAnsi="Cambria Math"/>
+                  <w:color w:val="FF0000"/>
+                  <w:lang w:val="pt-BR"/>
+                </w:rPr>
+                <m:t>(z-1,2)</m:t>
+              </m:r>
+            </m:den>
+          </m:f>
+        </m:oMath>
+      </m:oMathPara>
+    </w:p>
+    <w:p>
+      <w:pPr>
+        <w:tabs>
+          <w:tab w:val="left" w:pos="2190"/>
+        </w:tabs>
+        <w:ind w:left="720"/>
+        <w:rPr>
+          <w:rFonts w:eastAsiaTheme="minorEastAsia"/>
+          <w:color w:val="FF0000"/>
+          <w:lang w:val="pt-BR"/>
+        </w:rPr>
+      </w:pPr>
+      <m:oMathPara>
+        <m:oMathParaPr>
+          <m:jc m:val="left"/>
+        </m:oMathParaPr>
+        <m:oMath>
+          <m:r>
+            <w:rPr>
+              <w:rFonts w:ascii="Cambria Math" w:hAnsi="Cambria Math"/>
+              <w:color w:val="FF0000"/>
+              <w:lang w:val="pt-BR"/>
+            </w:rPr>
+            <m:t>H(z)=-</m:t>
+          </m:r>
+          <m:f>
+            <m:fPr>
+              <m:ctrlPr>
+                <w:rPr>
+                  <w:rFonts w:ascii="Cambria Math" w:hAnsi="Cambria Math"/>
+                  <w:i/>
+                  <w:color w:val="FF0000"/>
+                  <w:lang w:val="pt-BR"/>
+                </w:rPr>
+              </m:ctrlPr>
+            </m:fPr>
+            <m:num>
+              <m:r>
+                <w:rPr>
+                  <w:rFonts w:ascii="Cambria Math" w:hAnsi="Cambria Math"/>
+                  <w:color w:val="FF0000"/>
+                  <w:lang w:val="pt-BR"/>
+                </w:rPr>
+                <m:t>1</m:t>
+              </m:r>
+            </m:num>
+            <m:den>
+              <m:r>
+                <w:rPr>
+                  <w:rFonts w:ascii="Cambria Math" w:hAnsi="Cambria Math"/>
+                  <w:color w:val="FF0000"/>
+                  <w:lang w:val="pt-BR"/>
+                </w:rPr>
+                <m:t>0,3</m:t>
+              </m:r>
+            </m:den>
+          </m:f>
           <m:sSup>
             <m:sSupPr>
               <m:ctrlPr>
@@ -6711,15 +6499,7 @@
               <w:color w:val="FF0000"/>
               <w:lang w:val="pt-BR"/>
             </w:rPr>
-            <m:t>u(n)</m:t>
-          </m:r>
-          <m:r>
-            <w:rPr>
-              <w:rFonts w:ascii="Cambria Math" w:hAnsi="Cambria Math"/>
-              <w:color w:val="FF0000"/>
-              <w:lang w:val="pt-BR"/>
-            </w:rPr>
-            <m:t>+</m:t>
+            <m:t>u(n)+</m:t>
           </m:r>
           <m:f>
             <m:fPr>
@@ -7622,6 +7402,7 @@
         </w:tabs>
         <w:ind w:left="720"/>
         <w:rPr>
+          <w:rFonts w:eastAsiaTheme="minorEastAsia"/>
           <w:color w:val="FF0000"/>
           <w:lang w:val="pt-BR"/>
         </w:rPr>
@@ -7773,12 +7554,421 @@
                 </w:rPr>
                 <m:t>+z</m:t>
               </m:r>
-              <w:bookmarkStart w:id="0" w:name="_GoBack"/>
-              <w:bookmarkEnd w:id="0"/>
+              <m:r>
+                <w:rPr>
+                  <w:rFonts w:ascii="Cambria Math" w:eastAsiaTheme="minorEastAsia" w:hAnsi="Cambria Math"/>
+                  <w:color w:val="FF0000"/>
+                  <w:lang w:val="pt-BR"/>
+                </w:rPr>
+                <m:t>+0,41</m:t>
+              </m:r>
             </m:den>
           </m:f>
         </m:oMath>
       </m:oMathPara>
+    </w:p>
+    <w:p>
+      <w:pPr>
+        <w:tabs>
+          <w:tab w:val="left" w:pos="2190"/>
+        </w:tabs>
+        <w:ind w:left="720"/>
+        <w:rPr>
+          <w:color w:val="FF0000"/>
+          <w:lang w:val="pt-BR"/>
+        </w:rPr>
+      </w:pPr>
+      <m:oMathPara>
+        <m:oMathParaPr>
+          <m:jc m:val="left"/>
+        </m:oMathParaPr>
+        <m:oMath>
+          <m:f>
+            <m:fPr>
+              <m:ctrlPr>
+                <w:rPr>
+                  <w:rFonts w:ascii="Cambria Math" w:hAnsi="Cambria Math"/>
+                  <w:i/>
+                  <w:color w:val="FF0000"/>
+                  <w:lang w:val="pt-BR"/>
+                </w:rPr>
+              </m:ctrlPr>
+            </m:fPr>
+            <m:num>
+              <m:r>
+                <w:rPr>
+                  <w:rFonts w:ascii="Cambria Math" w:hAnsi="Cambria Math"/>
+                  <w:color w:val="FF0000"/>
+                  <w:lang w:val="pt-BR"/>
+                </w:rPr>
+                <m:t>H(z)</m:t>
+              </m:r>
+            </m:num>
+            <m:den>
+              <m:r>
+                <w:rPr>
+                  <w:rFonts w:ascii="Cambria Math" w:hAnsi="Cambria Math"/>
+                  <w:color w:val="FF0000"/>
+                  <w:lang w:val="pt-BR"/>
+                </w:rPr>
+                <m:t>z</m:t>
+              </m:r>
+            </m:den>
+          </m:f>
+          <m:r>
+            <w:rPr>
+              <w:rFonts w:ascii="Cambria Math" w:eastAsiaTheme="minorEastAsia" w:hAnsi="Cambria Math"/>
+              <w:color w:val="FF0000"/>
+              <w:lang w:val="pt-BR"/>
+            </w:rPr>
+            <m:t>=</m:t>
+          </m:r>
+          <m:f>
+            <m:fPr>
+              <m:ctrlPr>
+                <w:rPr>
+                  <w:rFonts w:ascii="Cambria Math" w:eastAsiaTheme="minorEastAsia" w:hAnsi="Cambria Math"/>
+                  <w:i/>
+                  <w:color w:val="FF0000"/>
+                  <w:lang w:val="pt-BR"/>
+                </w:rPr>
+              </m:ctrlPr>
+            </m:fPr>
+            <m:num>
+              <m:r>
+                <w:rPr>
+                  <w:rFonts w:ascii="Cambria Math" w:eastAsiaTheme="minorEastAsia" w:hAnsi="Cambria Math"/>
+                  <w:color w:val="FF0000"/>
+                  <w:lang w:val="pt-BR"/>
+                </w:rPr>
+                <m:t>k</m:t>
+              </m:r>
+              <m:r>
+                <w:rPr>
+                  <w:rFonts w:ascii="Cambria Math" w:eastAsiaTheme="minorEastAsia" w:hAnsi="Cambria Math"/>
+                  <w:color w:val="FF0000"/>
+                  <w:lang w:val="pt-BR"/>
+                </w:rPr>
+                <m:t>1</m:t>
+              </m:r>
+            </m:num>
+            <m:den>
+              <m:r>
+                <w:rPr>
+                  <w:rFonts w:ascii="Cambria Math" w:eastAsiaTheme="minorEastAsia" w:hAnsi="Cambria Math"/>
+                  <w:color w:val="FF0000"/>
+                  <w:lang w:val="pt-BR"/>
+                </w:rPr>
+                <m:t>z</m:t>
+              </m:r>
+            </m:den>
+          </m:f>
+          <m:r>
+            <w:rPr>
+              <w:rFonts w:ascii="Cambria Math" w:eastAsiaTheme="minorEastAsia" w:hAnsi="Cambria Math"/>
+              <w:color w:val="FF0000"/>
+              <w:lang w:val="pt-BR"/>
+            </w:rPr>
+            <m:t>+</m:t>
+          </m:r>
+          <m:f>
+            <m:fPr>
+              <m:ctrlPr>
+                <w:rPr>
+                  <w:rFonts w:ascii="Cambria Math" w:eastAsiaTheme="minorEastAsia" w:hAnsi="Cambria Math"/>
+                  <w:i/>
+                  <w:color w:val="FF0000"/>
+                  <w:lang w:val="pt-BR"/>
+                </w:rPr>
+              </m:ctrlPr>
+            </m:fPr>
+            <m:num>
+              <m:r>
+                <w:rPr>
+                  <w:rFonts w:ascii="Cambria Math" w:eastAsiaTheme="minorEastAsia" w:hAnsi="Cambria Math"/>
+                  <w:color w:val="FF0000"/>
+                  <w:lang w:val="pt-BR"/>
+                </w:rPr>
+                <m:t>k2</m:t>
+              </m:r>
+            </m:num>
+            <m:den>
+              <m:r>
+                <w:rPr>
+                  <w:rFonts w:ascii="Cambria Math" w:eastAsiaTheme="minorEastAsia" w:hAnsi="Cambria Math"/>
+                  <w:color w:val="FF0000"/>
+                  <w:lang w:val="pt-BR"/>
+                </w:rPr>
+                <m:t>(z-0,5+0,4i)</m:t>
+              </m:r>
+            </m:den>
+          </m:f>
+          <m:r>
+            <w:rPr>
+              <w:rFonts w:ascii="Cambria Math" w:eastAsiaTheme="minorEastAsia" w:hAnsi="Cambria Math"/>
+              <w:color w:val="FF0000"/>
+              <w:lang w:val="pt-BR"/>
+            </w:rPr>
+            <m:t>+</m:t>
+          </m:r>
+          <m:f>
+            <m:fPr>
+              <m:ctrlPr>
+                <w:rPr>
+                  <w:rFonts w:ascii="Cambria Math" w:eastAsiaTheme="minorEastAsia" w:hAnsi="Cambria Math"/>
+                  <w:i/>
+                  <w:color w:val="FF0000"/>
+                  <w:lang w:val="pt-BR"/>
+                </w:rPr>
+              </m:ctrlPr>
+            </m:fPr>
+            <m:num>
+              <m:r>
+                <w:rPr>
+                  <w:rFonts w:ascii="Cambria Math" w:eastAsiaTheme="minorEastAsia" w:hAnsi="Cambria Math"/>
+                  <w:color w:val="FF0000"/>
+                  <w:lang w:val="pt-BR"/>
+                </w:rPr>
+                <m:t>k</m:t>
+              </m:r>
+              <m:r>
+                <w:rPr>
+                  <w:rFonts w:ascii="Cambria Math" w:eastAsiaTheme="minorEastAsia" w:hAnsi="Cambria Math"/>
+                  <w:color w:val="FF0000"/>
+                  <w:lang w:val="pt-BR"/>
+                </w:rPr>
+                <m:t>3</m:t>
+              </m:r>
+            </m:num>
+            <m:den>
+              <m:r>
+                <w:rPr>
+                  <w:rFonts w:ascii="Cambria Math" w:eastAsiaTheme="minorEastAsia" w:hAnsi="Cambria Math"/>
+                  <w:color w:val="FF0000"/>
+                  <w:lang w:val="pt-BR"/>
+                </w:rPr>
+                <m:t>(z-0,5</m:t>
+              </m:r>
+              <m:r>
+                <w:rPr>
+                  <w:rFonts w:ascii="Cambria Math" w:eastAsiaTheme="minorEastAsia" w:hAnsi="Cambria Math"/>
+                  <w:color w:val="FF0000"/>
+                  <w:lang w:val="pt-BR"/>
+                </w:rPr>
+                <m:t>-</m:t>
+              </m:r>
+              <m:r>
+                <w:rPr>
+                  <w:rFonts w:ascii="Cambria Math" w:eastAsiaTheme="minorEastAsia" w:hAnsi="Cambria Math"/>
+                  <w:color w:val="FF0000"/>
+                  <w:lang w:val="pt-BR"/>
+                </w:rPr>
+                <m:t>0,4i)</m:t>
+              </m:r>
+            </m:den>
+          </m:f>
+        </m:oMath>
+      </m:oMathPara>
+    </w:p>
+    <w:p>
+      <w:pPr>
+        <w:tabs>
+          <w:tab w:val="left" w:pos="2190"/>
+        </w:tabs>
+        <w:ind w:left="720"/>
+        <w:rPr>
+          <w:rFonts w:eastAsiaTheme="minorEastAsia"/>
+          <w:color w:val="FF0000"/>
+          <w:lang w:val="pt-BR"/>
+        </w:rPr>
+      </w:pPr>
+      <w:r>
+        <w:rPr>
+          <w:color w:val="FF0000"/>
+          <w:lang w:val="pt-BR"/>
+        </w:rPr>
+        <w:t xml:space="preserve">K1 = </w:t>
+      </w:r>
+      <m:oMath>
+        <m:f>
+          <m:fPr>
+            <m:ctrlPr>
+              <w:rPr>
+                <w:rFonts w:ascii="Cambria Math" w:hAnsi="Cambria Math"/>
+                <w:i/>
+                <w:color w:val="FF0000"/>
+                <w:lang w:val="pt-BR"/>
+              </w:rPr>
+            </m:ctrlPr>
+          </m:fPr>
+          <m:num>
+            <m:r>
+              <w:rPr>
+                <w:rFonts w:ascii="Cambria Math" w:hAnsi="Cambria Math"/>
+                <w:color w:val="FF0000"/>
+                <w:lang w:val="pt-BR"/>
+              </w:rPr>
+              <m:t>0,9</m:t>
+            </m:r>
+          </m:num>
+          <m:den>
+            <m:r>
+              <w:rPr>
+                <w:rFonts w:ascii="Cambria Math" w:hAnsi="Cambria Math"/>
+                <w:color w:val="FF0000"/>
+                <w:lang w:val="pt-BR"/>
+              </w:rPr>
+              <m:t>0,41</m:t>
+            </m:r>
+          </m:den>
+        </m:f>
+      </m:oMath>
+    </w:p>
+    <w:p>
+      <w:pPr>
+        <w:tabs>
+          <w:tab w:val="left" w:pos="2190"/>
+        </w:tabs>
+        <w:ind w:left="720"/>
+        <w:rPr>
+          <w:color w:val="FF0000"/>
+          <w:lang w:val="pt-BR"/>
+        </w:rPr>
+      </w:pPr>
+      <w:r>
+        <w:rPr>
+          <w:color w:val="FF0000"/>
+          <w:lang w:val="pt-BR"/>
+        </w:rPr>
+        <w:t>Z=0</w:t>
+      </w:r>
+    </w:p>
+    <w:p>
+      <w:pPr>
+        <w:tabs>
+          <w:tab w:val="left" w:pos="2190"/>
+        </w:tabs>
+        <w:ind w:left="720"/>
+        <w:rPr>
+          <w:color w:val="FF0000"/>
+          <w:lang w:val="pt-BR"/>
+        </w:rPr>
+      </w:pPr>
+      <w:r>
+        <w:rPr>
+          <w:color w:val="FF0000"/>
+          <w:lang w:val="pt-BR"/>
+        </w:rPr>
+        <w:t xml:space="preserve">K2 = </w:t>
+      </w:r>
+      <w:r>
+        <w:rPr>
+          <w:color w:val="FF0000"/>
+          <w:lang w:val="pt-BR"/>
+        </w:rPr>
+        <w:t>2,59+2,62i</w:t>
+      </w:r>
+    </w:p>
+    <w:p>
+      <w:pPr>
+        <w:tabs>
+          <w:tab w:val="left" w:pos="2190"/>
+        </w:tabs>
+        <w:ind w:left="720"/>
+        <w:rPr>
+          <w:color w:val="FF0000"/>
+          <w:lang w:val="pt-BR"/>
+        </w:rPr>
+      </w:pPr>
+      <w:r>
+        <w:rPr>
+          <w:color w:val="FF0000"/>
+          <w:lang w:val="pt-BR"/>
+        </w:rPr>
+        <w:t>Z=</w:t>
+      </w:r>
+      <w:r>
+        <w:rPr>
+          <w:color w:val="FF0000"/>
+          <w:lang w:val="pt-BR"/>
+        </w:rPr>
+        <w:t xml:space="preserve"> </w:t>
+      </w:r>
+      <w:r>
+        <w:rPr>
+          <w:color w:val="FF0000"/>
+          <w:lang w:val="pt-BR"/>
+        </w:rPr>
+        <w:t>0,5</w:t>
+      </w:r>
+      <w:r>
+        <w:rPr>
+          <w:color w:val="FF0000"/>
+          <w:lang w:val="pt-BR"/>
+        </w:rPr>
+        <w:t xml:space="preserve"> </w:t>
+      </w:r>
+      <w:r>
+        <w:rPr>
+          <w:color w:val="FF0000"/>
+          <w:lang w:val="pt-BR"/>
+        </w:rPr>
+        <w:t>-</w:t>
+      </w:r>
+      <w:r>
+        <w:rPr>
+          <w:color w:val="FF0000"/>
+          <w:lang w:val="pt-BR"/>
+        </w:rPr>
+        <w:t xml:space="preserve"> </w:t>
+      </w:r>
+      <w:r>
+        <w:rPr>
+          <w:color w:val="FF0000"/>
+          <w:lang w:val="pt-BR"/>
+        </w:rPr>
+        <w:t>0,4i</w:t>
+      </w:r>
+    </w:p>
+    <w:p>
+      <w:pPr>
+        <w:tabs>
+          <w:tab w:val="left" w:pos="2190"/>
+        </w:tabs>
+        <w:ind w:left="720"/>
+        <w:rPr>
+          <w:color w:val="FF0000"/>
+          <w:lang w:val="pt-BR"/>
+        </w:rPr>
+      </w:pPr>
+      <w:r>
+        <w:rPr>
+          <w:color w:val="FF0000"/>
+          <w:lang w:val="pt-BR"/>
+        </w:rPr>
+        <w:t>K3 = 2,59-2,62i</w:t>
+      </w:r>
+    </w:p>
+    <w:p>
+      <w:pPr>
+        <w:tabs>
+          <w:tab w:val="left" w:pos="2190"/>
+        </w:tabs>
+        <w:ind w:left="720"/>
+        <w:rPr>
+          <w:color w:val="FF0000"/>
+          <w:lang w:val="pt-BR"/>
+        </w:rPr>
+      </w:pPr>
+      <w:r>
+        <w:rPr>
+          <w:color w:val="FF0000"/>
+          <w:lang w:val="pt-BR"/>
+        </w:rPr>
+        <w:t>Z= 0,5+0,4i</w:t>
+      </w:r>
+      <w:bookmarkStart w:id="0" w:name="_GoBack"/>
+      <w:bookmarkEnd w:id="0"/>
     </w:p>
     <w:sectPr>
       <w:pgSz w:w="12240" w:h="15840"/>
@@ -8725,21 +8915,6 @@
 </file>
 
 <file path=customXml/item1.xml><?xml version="1.0" encoding="utf-8"?>
-<p:properties xmlns:p="http://schemas.microsoft.com/office/2006/metadata/properties" xmlns:xsi="http://www.w3.org/2001/XMLSchema-instance" xmlns:pc="http://schemas.microsoft.com/office/infopath/2007/PartnerControls">
-  <documentManagement/>
-</p:properties>
-</file>
-
-<file path=customXml/item2.xml><?xml version="1.0" encoding="utf-8"?>
-<?mso-contentType ?>
-<FormTemplates xmlns="http://schemas.microsoft.com/sharepoint/v3/contenttype/forms">
-  <Display>DocumentLibraryForm</Display>
-  <Edit>DocumentLibraryForm</Edit>
-  <New>DocumentLibraryForm</New>
-</FormTemplates>
-</file>
-
-<file path=customXml/item3.xml><?xml version="1.0" encoding="utf-8"?>
 <ct:contentTypeSchema xmlns:ct="http://schemas.microsoft.com/office/2006/metadata/contentType" xmlns:ma="http://schemas.microsoft.com/office/2006/metadata/properties/metaAttributes" ct:_="" ma:_="" ma:contentTypeName="Documento" ma:contentTypeID="0x010100C61EC23620AC104CA212F590CFA059F1" ma:contentTypeVersion="12" ma:contentTypeDescription="Crie um novo documento." ma:contentTypeScope="" ma:versionID="8a39d342d81ada5a49f7c1f60b5c84f3">
   <xsd:schema xmlns:xsd="http://www.w3.org/2001/XMLSchema" xmlns:xs="http://www.w3.org/2001/XMLSchema" xmlns:p="http://schemas.microsoft.com/office/2006/metadata/properties" xmlns:ns3="2af21552-7620-4042-bb15-40dbaec89c1a" xmlns:ns4="173b6c3e-50be-4f2c-be55-8caba083ef1c" targetNamespace="http://schemas.microsoft.com/office/2006/metadata/properties" ma:root="true" ma:fieldsID="622f380a9408e9b6027a5d4a70adf6b2" ns3:_="" ns4:_="">
     <xsd:import namespace="2af21552-7620-4042-bb15-40dbaec89c1a"/>
@@ -8956,28 +9131,26 @@
 </ct:contentTypeSchema>
 </file>
 
+<file path=customXml/item2.xml><?xml version="1.0" encoding="utf-8"?>
+<?mso-contentType ?>
+<FormTemplates xmlns="http://schemas.microsoft.com/sharepoint/v3/contenttype/forms">
+  <Display>DocumentLibraryForm</Display>
+  <Edit>DocumentLibraryForm</Edit>
+  <New>DocumentLibraryForm</New>
+</FormTemplates>
+</file>
+
+<file path=customXml/item3.xml><?xml version="1.0" encoding="utf-8"?>
+<p:properties xmlns:p="http://schemas.microsoft.com/office/2006/metadata/properties" xmlns:xsi="http://www.w3.org/2001/XMLSchema-instance" xmlns:pc="http://schemas.microsoft.com/office/infopath/2007/PartnerControls">
+  <documentManagement/>
+</p:properties>
+</file>
+
 <file path=customXml/item4.xml><?xml version="1.0" encoding="utf-8"?>
 <b:Sources xmlns:b="http://schemas.openxmlformats.org/officeDocument/2006/bibliography" xmlns="http://schemas.openxmlformats.org/officeDocument/2006/bibliography" SelectedStyle="\APASixthEditionOfficeOnline.xsl" StyleName="APA" Version="6"/>
 </file>
 
 <file path=customXml/itemProps1.xml><?xml version="1.0" encoding="utf-8"?>
-<ds:datastoreItem xmlns:ds="http://schemas.openxmlformats.org/officeDocument/2006/customXml" ds:itemID="{EE885C2A-0E86-4F94-98C5-6A47B7576FB8}">
-  <ds:schemaRefs>
-    <ds:schemaRef ds:uri="http://schemas.microsoft.com/office/2006/metadata/properties"/>
-    <ds:schemaRef ds:uri="http://schemas.microsoft.com/office/infopath/2007/PartnerControls"/>
-  </ds:schemaRefs>
-</ds:datastoreItem>
-</file>
-
-<file path=customXml/itemProps2.xml><?xml version="1.0" encoding="utf-8"?>
-<ds:datastoreItem xmlns:ds="http://schemas.openxmlformats.org/officeDocument/2006/customXml" ds:itemID="{C03C645E-AF2E-4DC0-AFD4-5F46633AE57D}">
-  <ds:schemaRefs>
-    <ds:schemaRef ds:uri="http://schemas.microsoft.com/sharepoint/v3/contenttype/forms"/>
-  </ds:schemaRefs>
-</ds:datastoreItem>
-</file>
-
-<file path=customXml/itemProps3.xml><?xml version="1.0" encoding="utf-8"?>
 <ds:datastoreItem xmlns:ds="http://schemas.openxmlformats.org/officeDocument/2006/customXml" ds:itemID="{50D984A2-C9D0-45B9-8FA1-4B7377ECEE02}">
   <ds:schemaRefs>
     <ds:schemaRef ds:uri="http://schemas.microsoft.com/office/2006/metadata/contentType"/>
@@ -8996,8 +9169,25 @@
 </ds:datastoreItem>
 </file>
 
+<file path=customXml/itemProps2.xml><?xml version="1.0" encoding="utf-8"?>
+<ds:datastoreItem xmlns:ds="http://schemas.openxmlformats.org/officeDocument/2006/customXml" ds:itemID="{C03C645E-AF2E-4DC0-AFD4-5F46633AE57D}">
+  <ds:schemaRefs>
+    <ds:schemaRef ds:uri="http://schemas.microsoft.com/sharepoint/v3/contenttype/forms"/>
+  </ds:schemaRefs>
+</ds:datastoreItem>
+</file>
+
+<file path=customXml/itemProps3.xml><?xml version="1.0" encoding="utf-8"?>
+<ds:datastoreItem xmlns:ds="http://schemas.openxmlformats.org/officeDocument/2006/customXml" ds:itemID="{EE885C2A-0E86-4F94-98C5-6A47B7576FB8}">
+  <ds:schemaRefs>
+    <ds:schemaRef ds:uri="http://schemas.microsoft.com/office/2006/metadata/properties"/>
+    <ds:schemaRef ds:uri="http://schemas.microsoft.com/office/infopath/2007/PartnerControls"/>
+  </ds:schemaRefs>
+</ds:datastoreItem>
+</file>
+
 <file path=customXml/itemProps4.xml><?xml version="1.0" encoding="utf-8"?>
-<ds:datastoreItem xmlns:ds="http://schemas.openxmlformats.org/officeDocument/2006/customXml" ds:itemID="{E1EBC026-5FE1-4314-9921-4CC07245E5CE}">
+<ds:datastoreItem xmlns:ds="http://schemas.openxmlformats.org/officeDocument/2006/customXml" ds:itemID="{3F78173C-C030-4F19-A4F1-8F2E41E41BBF}">
   <ds:schemaRefs>
     <ds:schemaRef ds:uri="http://schemas.openxmlformats.org/officeDocument/2006/bibliography"/>
   </ds:schemaRefs>

</xml_diff>